<commit_message>
td-idf => Naive Bayes, SVM, logistic regression
</commit_message>
<xml_diff>
--- a/Documentation.docx
+++ b/Documentation.docx
@@ -184,21 +184,7 @@
           <w:rFonts w:ascii="Arial" w:hAnsi="Arial" w:cs="Arial"/>
           <w:color w:val="24292E"/>
         </w:rPr>
-        <w:t xml:space="preserve">in </w:t>
-      </w:r>
-      <w:r>
-        <w:rPr>
-          <w:rFonts w:ascii="Arial" w:hAnsi="Arial" w:cs="Arial"/>
-          <w:color w:val="24292E"/>
-        </w:rPr>
-        <w:t>tdidf</w:t>
-      </w:r>
-      <w:r>
-        <w:rPr>
-          <w:rFonts w:ascii="Arial" w:hAnsi="Arial" w:cs="Arial"/>
-          <w:color w:val="24292E"/>
-        </w:rPr>
-        <w:t>.py</w:t>
+        <w:t>in tdidf.py</w:t>
       </w:r>
       <w:r>
         <w:t xml:space="preserve"> and documented from </w:t>
@@ -274,7 +260,19 @@
           <w:rPr>
             <w:rStyle w:val="Hyperlink"/>
           </w:rPr>
-          <w:t>https://towardsdatascience.com/multi-class-text-classification-with-doc2vec-logistic-regression-9da9947b43f4</w:t>
+          <w:t>https://towardsda</w:t>
+        </w:r>
+        <w:r>
+          <w:rPr>
+            <w:rStyle w:val="Hyperlink"/>
+          </w:rPr>
+          <w:t>t</w:t>
+        </w:r>
+        <w:r>
+          <w:rPr>
+            <w:rStyle w:val="Hyperlink"/>
+          </w:rPr>
+          <w:t>ascience.com/multi-class-text-classification-with-doc2vec-logistic-regression-9da9947b43f4</w:t>
         </w:r>
       </w:hyperlink>
     </w:p>
@@ -287,8 +285,118 @@
         </w:numPr>
       </w:pPr>
       <w:r>
-        <w:t>The second step is to implement a classifier:</w:t>
-      </w:r>
+        <w:t>The second step is to implement a classifier</w:t>
+      </w:r>
+      <w:r>
+        <w:t xml:space="preserve">. </w:t>
+      </w:r>
+      <w:r>
+        <w:rPr>
+          <w:rFonts w:ascii="Georgia" w:hAnsi="Georgia"/>
+          <w:spacing w:val="-1"/>
+          <w:shd w:val="clear" w:color="auto" w:fill="FFFFFF"/>
+        </w:rPr>
+        <w:t>We will convert our text documents to a matrix of token counts (</w:t>
+      </w:r>
+      <w:proofErr w:type="spellStart"/>
+      <w:r>
+        <w:rPr>
+          <w:rFonts w:ascii="Georgia" w:hAnsi="Georgia"/>
+          <w:spacing w:val="-1"/>
+          <w:shd w:val="clear" w:color="auto" w:fill="FFFFFF"/>
+        </w:rPr>
+        <w:t>CountVectorizer</w:t>
+      </w:r>
+      <w:proofErr w:type="spellEnd"/>
+      <w:r>
+        <w:rPr>
+          <w:rFonts w:ascii="Georgia" w:hAnsi="Georgia"/>
+          <w:spacing w:val="-1"/>
+          <w:shd w:val="clear" w:color="auto" w:fill="FFFFFF"/>
+        </w:rPr>
+        <w:t xml:space="preserve">), then transform a count matrix to a normalized </w:t>
+      </w:r>
+      <w:proofErr w:type="spellStart"/>
+      <w:r>
+        <w:rPr>
+          <w:rFonts w:ascii="Georgia" w:hAnsi="Georgia"/>
+          <w:spacing w:val="-1"/>
+          <w:shd w:val="clear" w:color="auto" w:fill="FFFFFF"/>
+        </w:rPr>
+        <w:t>tf-idf</w:t>
+      </w:r>
+      <w:proofErr w:type="spellEnd"/>
+      <w:r>
+        <w:rPr>
+          <w:rFonts w:ascii="Georgia" w:hAnsi="Georgia"/>
+          <w:spacing w:val="-1"/>
+          <w:shd w:val="clear" w:color="auto" w:fill="FFFFFF"/>
+        </w:rPr>
+        <w:t xml:space="preserve"> representation (</w:t>
+      </w:r>
+      <w:proofErr w:type="spellStart"/>
+      <w:r>
+        <w:rPr>
+          <w:rFonts w:ascii="Georgia" w:hAnsi="Georgia"/>
+          <w:spacing w:val="-1"/>
+          <w:shd w:val="clear" w:color="auto" w:fill="FFFFFF"/>
+        </w:rPr>
+        <w:t>tf-idf</w:t>
+      </w:r>
+      <w:proofErr w:type="spellEnd"/>
+      <w:r>
+        <w:rPr>
+          <w:rFonts w:ascii="Georgia" w:hAnsi="Georgia"/>
+          <w:spacing w:val="-1"/>
+          <w:shd w:val="clear" w:color="auto" w:fill="FFFFFF"/>
+        </w:rPr>
+        <w:t xml:space="preserve"> transformer). After that, we train several classifiers from </w:t>
+      </w:r>
+      <w:proofErr w:type="spellStart"/>
+      <w:r>
+        <w:fldChar w:fldCharType="begin"/>
+      </w:r>
+      <w:r>
+        <w:instrText xml:space="preserve"> HYPERLINK "http://scikit-learn.org/stable/" \t "_blank" </w:instrText>
+      </w:r>
+      <w:r>
+        <w:fldChar w:fldCharType="separate"/>
+      </w:r>
+      <w:r>
+        <w:rPr>
+          <w:rStyle w:val="Hyperlink"/>
+          <w:rFonts w:ascii="Georgia" w:hAnsi="Georgia"/>
+          <w:spacing w:val="-1"/>
+          <w:shd w:val="clear" w:color="auto" w:fill="FFFFFF"/>
+        </w:rPr>
+        <w:t>Scikit</w:t>
+      </w:r>
+      <w:proofErr w:type="spellEnd"/>
+      <w:r>
+        <w:rPr>
+          <w:rStyle w:val="Hyperlink"/>
+          <w:rFonts w:ascii="Georgia" w:hAnsi="Georgia"/>
+          <w:spacing w:val="-1"/>
+          <w:shd w:val="clear" w:color="auto" w:fill="FFFFFF"/>
+        </w:rPr>
+        <w:t>-Learn library</w:t>
+      </w:r>
+      <w:r>
+        <w:fldChar w:fldCharType="end"/>
+      </w:r>
+      <w:proofErr w:type="gramStart"/>
+      <w:r>
+        <w:rPr>
+          <w:rFonts w:ascii="Georgia" w:hAnsi="Georgia"/>
+          <w:spacing w:val="-1"/>
+          <w:shd w:val="clear" w:color="auto" w:fill="FFFFFF"/>
+        </w:rPr>
+        <w:t>.</w:t>
+      </w:r>
+      <w:r>
+        <w:t>:</w:t>
+      </w:r>
+      <w:proofErr w:type="gramEnd"/>
     </w:p>
     <w:p>
       <w:pPr>
@@ -303,7 +411,240 @@
           <w:b/>
           <w:u w:val="single"/>
         </w:rPr>
-        <w:t>Logistic Regression:</w:t>
+        <w:t>Naïve Bayes</w:t>
+      </w:r>
+      <w:r>
+        <w:t xml:space="preserve"> </w:t>
+      </w:r>
+      <w:r>
+        <w:t xml:space="preserve"> for multinomial models</w:t>
+      </w:r>
+      <w:r>
+        <w:t>(td-</w:t>
+      </w:r>
+      <w:proofErr w:type="spellStart"/>
+      <w:r>
+        <w:t>idf</w:t>
+      </w:r>
+      <w:proofErr w:type="spellEnd"/>
+      <w:r>
+        <w:t>)</w:t>
+      </w:r>
+      <w:r>
+        <w:t>–</w:t>
+      </w:r>
+      <w:r>
+        <w:t xml:space="preserve">  The accuracy is </w:t>
+      </w:r>
+      <w:r>
+        <w:t xml:space="preserve">: </w:t>
+      </w:r>
+      <w:r>
+        <w:rPr>
+          <w:b/>
+        </w:rPr>
+        <w:t>0.653080911612203</w:t>
+      </w:r>
+      <w:r>
+        <w:t xml:space="preserve"> running for 4 minutes</w:t>
+      </w:r>
+    </w:p>
+    <w:p>
+      <w:pPr>
+        <w:pStyle w:val="ListParagraph"/>
+        <w:numPr>
+          <w:ilvl w:val="4"/>
+          <w:numId w:val="5"/>
+        </w:numPr>
+      </w:pPr>
+      <w:r>
+        <w:rPr>
+          <w:b/>
+          <w:u w:val="single"/>
+        </w:rPr>
+        <w:t>Linear Support Vector Machine</w:t>
+      </w:r>
+      <w:r>
+        <w:t xml:space="preserve"> </w:t>
+      </w:r>
+      <w:r>
+        <w:t>for multinomial models</w:t>
+      </w:r>
+      <w:r>
+        <w:t>(td-</w:t>
+      </w:r>
+      <w:proofErr w:type="spellStart"/>
+      <w:r>
+        <w:t>idf</w:t>
+      </w:r>
+      <w:proofErr w:type="spellEnd"/>
+      <w:r>
+        <w:t>)</w:t>
+      </w:r>
+      <w:r>
+        <w:t xml:space="preserve"> </w:t>
+      </w:r>
+      <w:r>
+        <w:t xml:space="preserve"> </w:t>
+      </w:r>
+      <w:r>
+        <w:rPr>
+          <w:b/>
+          <w:u w:val="single"/>
+        </w:rPr>
+        <w:t>0.7751115398528879</w:t>
+      </w:r>
+      <w:r>
+        <w:t xml:space="preserve"> running for 4 minutes</w:t>
+      </w:r>
+      <w:bookmarkStart w:id="0" w:name="_GoBack"/>
+      <w:bookmarkEnd w:id="0"/>
+    </w:p>
+    <w:p>
+      <w:pPr>
+        <w:pStyle w:val="ListParagraph"/>
+        <w:numPr>
+          <w:ilvl w:val="4"/>
+          <w:numId w:val="5"/>
+        </w:numPr>
+      </w:pPr>
+      <w:r>
+        <w:rPr>
+          <w:b/>
+          <w:u w:val="single"/>
+        </w:rPr>
+        <w:t xml:space="preserve">Logistic Regression </w:t>
+      </w:r>
+      <w:r>
+        <w:rPr>
+          <w:b/>
+          <w:u w:val="single"/>
+        </w:rPr>
+        <w:t>for multinomial</w:t>
+      </w:r>
+      <w:r>
+        <w:t xml:space="preserve"> models</w:t>
+      </w:r>
+      <w:r>
+        <w:t xml:space="preserve"> </w:t>
+      </w:r>
+      <w:r>
+        <w:t xml:space="preserve"> </w:t>
+      </w:r>
+      <w:r>
+        <w:t>(td-</w:t>
+      </w:r>
+      <w:proofErr w:type="spellStart"/>
+      <w:r>
+        <w:t>idf</w:t>
+      </w:r>
+      <w:proofErr w:type="spellEnd"/>
+      <w:r>
+        <w:t>)</w:t>
+      </w:r>
+      <w:r>
+        <w:t xml:space="preserve">–  The accuracy is : </w:t>
+      </w:r>
+      <w:r>
+        <w:t xml:space="preserve"> </w:t>
+      </w:r>
+      <w:r>
+        <w:rPr>
+          <w:b/>
+        </w:rPr>
+        <w:t>0.8120101290244784</w:t>
+      </w:r>
+    </w:p>
+    <w:p>
+      <w:pPr>
+        <w:pStyle w:val="ListParagraph"/>
+        <w:ind w:left="1800"/>
+      </w:pPr>
+      <w:hyperlink r:id="rId10" w:history="1">
+        <w:r>
+          <w:rPr>
+            <w:rStyle w:val="Hyperlink"/>
+          </w:rPr>
+          <w:t>https://towardsdatascience.com/multi-class-text-classification-model-comparison-and-selection-5eb066197568</w:t>
+        </w:r>
+      </w:hyperlink>
+    </w:p>
+    <w:p>
+      <w:pPr>
+        <w:pStyle w:val="ListParagraph"/>
+        <w:numPr>
+          <w:ilvl w:val="4"/>
+          <w:numId w:val="5"/>
+        </w:numPr>
+      </w:pPr>
+      <w:r>
+        <w:rPr>
+          <w:b/>
+          <w:u w:val="single"/>
+        </w:rPr>
+        <w:t>Logistic</w:t>
+      </w:r>
+      <w:r>
+        <w:rPr>
+          <w:b/>
+          <w:u w:val="single"/>
+        </w:rPr>
+        <w:t xml:space="preserve"> </w:t>
+      </w:r>
+      <w:r>
+        <w:rPr>
+          <w:b/>
+          <w:u w:val="single"/>
+        </w:rPr>
+        <w:t>Regression and Word2vec</w:t>
+      </w:r>
+      <w:r>
+        <w:t xml:space="preserve"> – </w:t>
+      </w:r>
+    </w:p>
+    <w:p>
+      <w:pPr>
+        <w:pStyle w:val="ListParagraph"/>
+        <w:numPr>
+          <w:ilvl w:val="4"/>
+          <w:numId w:val="5"/>
+        </w:numPr>
+      </w:pPr>
+    </w:p>
+    <w:p>
+      <w:pPr>
+        <w:pStyle w:val="ListParagraph"/>
+        <w:ind w:left="1800"/>
+      </w:pPr>
+    </w:p>
+    <w:p>
+      <w:pPr>
+        <w:pStyle w:val="ListParagraph"/>
+        <w:numPr>
+          <w:ilvl w:val="4"/>
+          <w:numId w:val="5"/>
+        </w:numPr>
+      </w:pPr>
+      <w:r>
+        <w:rPr>
+          <w:b/>
+          <w:u w:val="single"/>
+        </w:rPr>
+        <w:t>Logistic Regression</w:t>
+      </w:r>
+      <w:r>
+        <w:rPr>
+          <w:b/>
+          <w:u w:val="single"/>
+        </w:rPr>
+        <w:t xml:space="preserve"> for Doc2Vec</w:t>
+      </w:r>
+      <w:r>
+        <w:rPr>
+          <w:b/>
+          <w:u w:val="single"/>
+        </w:rPr>
+        <w:t>:</w:t>
       </w:r>
       <w:r>
         <w:t xml:space="preserve">  </w:t>
@@ -364,6 +705,7 @@
         <w:ind w:left="1440"/>
       </w:pPr>
       <w:r>
+        <w:lastRenderedPageBreak/>
         <w:t xml:space="preserve"> W</w:t>
       </w:r>
       <w:r>
@@ -462,6 +804,7 @@
       <w:r>
         <w:rPr>
           <w:rFonts w:ascii="Helvetica" w:hAnsi="Helvetica" w:cs="Helvetica"/>
+          <w:b/>
           <w:color w:val="000000"/>
           <w:sz w:val="21"/>
           <w:szCs w:val="21"/>
@@ -516,6 +859,7 @@
       <w:r>
         <w:rPr>
           <w:rFonts w:ascii="Helvetica" w:hAnsi="Helvetica" w:cs="Helvetica"/>
+          <w:b/>
           <w:color w:val="000000"/>
           <w:sz w:val="21"/>
           <w:szCs w:val="21"/>
@@ -556,7 +900,11 @@
           <w:shd w:val="clear" w:color="auto" w:fill="FFFFFF"/>
         </w:rPr>
       </w:pPr>
-      <w:r>
+    </w:p>
+    <w:p>
+      <w:pPr>
+        <w:pStyle w:val="ListParagraph"/>
+        <w:ind w:left="1440"/>
         <w:rPr>
           <w:rFonts w:ascii="Helvetica" w:hAnsi="Helvetica" w:cs="Helvetica"/>
           <w:color w:val="000000"/>
@@ -564,14 +912,8 @@
           <w:szCs w:val="21"/>
           <w:shd w:val="clear" w:color="auto" w:fill="FFFFFF"/>
         </w:rPr>
-        <w:tab/>
-        <w:t xml:space="preserve">        </w:t>
-      </w:r>
-    </w:p>
-    <w:p>
-      <w:pPr>
-        <w:pStyle w:val="ListParagraph"/>
-        <w:ind w:left="1440"/>
+      </w:pPr>
+      <w:r>
         <w:rPr>
           <w:rFonts w:ascii="Helvetica" w:hAnsi="Helvetica" w:cs="Helvetica"/>
           <w:color w:val="000000"/>
@@ -579,7 +921,8 @@
           <w:szCs w:val="21"/>
           <w:shd w:val="clear" w:color="auto" w:fill="FFFFFF"/>
         </w:rPr>
-      </w:pPr>
+        <w:t xml:space="preserve">       </w:t>
+      </w:r>
     </w:p>
     <w:p>
       <w:pPr>
@@ -593,7 +936,20 @@
           <w:shd w:val="clear" w:color="auto" w:fill="FFFFFF"/>
         </w:rPr>
       </w:pPr>
-      <w:hyperlink r:id="rId10" w:history="1">
+    </w:p>
+    <w:p>
+      <w:pPr>
+        <w:pStyle w:val="ListParagraph"/>
+        <w:ind w:left="1440"/>
+        <w:rPr>
+          <w:rFonts w:ascii="Helvetica" w:hAnsi="Helvetica" w:cs="Helvetica"/>
+          <w:color w:val="000000"/>
+          <w:sz w:val="21"/>
+          <w:szCs w:val="21"/>
+          <w:shd w:val="clear" w:color="auto" w:fill="FFFFFF"/>
+        </w:rPr>
+      </w:pPr>
+      <w:hyperlink r:id="rId11" w:history="1">
         <w:r>
           <w:rPr>
             <w:rStyle w:val="Hyperlink"/>
@@ -607,7 +963,7 @@
         <w:pStyle w:val="ListParagraph"/>
         <w:ind w:left="1440"/>
       </w:pPr>
-      <w:hyperlink r:id="rId11" w:history="1">
+      <w:hyperlink r:id="rId12" w:history="1">
         <w:r>
           <w:rPr>
             <w:rStyle w:val="Hyperlink"/>
@@ -641,7 +997,6 @@
           <w:sz w:val="21"/>
           <w:szCs w:val="21"/>
         </w:rPr>
-        <w:lastRenderedPageBreak/>
         <w:t>**Put the implementation in MOROCO-master in order to have the dataset.</w:t>
       </w:r>
     </w:p>
@@ -650,8 +1005,6 @@
         <w:pStyle w:val="ListParagraph"/>
         <w:ind w:left="1440"/>
       </w:pPr>
-      <w:bookmarkStart w:id="0" w:name="_GoBack"/>
-      <w:bookmarkEnd w:id="0"/>
     </w:p>
     <w:sectPr>
       <w:pgSz w:w="12240" w:h="15840"/>
@@ -963,7 +1316,7 @@
         <w:ind w:left="2880" w:hanging="360"/>
       </w:pPr>
     </w:lvl>
-    <w:lvl w:ilvl="4" w:tplc="04090019" w:tentative="1">
+    <w:lvl w:ilvl="4" w:tplc="04090019">
       <w:start w:val="1"/>
       <w:numFmt w:val="lowerLetter"/>
       <w:lvlText w:val="%5."/>
@@ -1339,6 +1692,18 @@
       <w:szCs w:val="24"/>
     </w:rPr>
   </w:style>
+  <w:style w:type="character" w:styleId="FollowedHyperlink">
+    <w:name w:val="FollowedHyperlink"/>
+    <w:basedOn w:val="DefaultParagraphFont"/>
+    <w:uiPriority w:val="99"/>
+    <w:semiHidden/>
+    <w:unhideWhenUsed/>
+    <w:rsid w:val="000C7A77"/>
+    <w:rPr>
+      <w:color w:val="800080" w:themeColor="followedHyperlink"/>
+      <w:u w:val="single"/>
+    </w:rPr>
+  </w:style>
 </w:styles>
 </file>
 
@@ -1566,6 +1931,18 @@
       <w:rFonts w:ascii="Times New Roman" w:eastAsia="Times New Roman" w:hAnsi="Times New Roman" w:cs="Times New Roman"/>
       <w:sz w:val="24"/>
       <w:szCs w:val="24"/>
+    </w:rPr>
+  </w:style>
+  <w:style w:type="character" w:styleId="FollowedHyperlink">
+    <w:name w:val="FollowedHyperlink"/>
+    <w:basedOn w:val="DefaultParagraphFont"/>
+    <w:uiPriority w:val="99"/>
+    <w:semiHidden/>
+    <w:unhideWhenUsed/>
+    <w:rsid w:val="000C7A77"/>
+    <w:rPr>
+      <w:color w:val="800080" w:themeColor="followedHyperlink"/>
+      <w:u w:val="single"/>
     </w:rPr>
   </w:style>
 </w:styles>

</xml_diff>

<commit_message>
Added Word2Vec with Logistic Regression
Modified Documentation
</commit_message>
<xml_diff>
--- a/Documentation.docx
+++ b/Documentation.docx
@@ -260,19 +260,7 @@
           <w:rPr>
             <w:rStyle w:val="Hyperlink"/>
           </w:rPr>
-          <w:t>https://towardsda</w:t>
-        </w:r>
-        <w:r>
-          <w:rPr>
-            <w:rStyle w:val="Hyperlink"/>
-          </w:rPr>
-          <w:t>t</w:t>
-        </w:r>
-        <w:r>
-          <w:rPr>
-            <w:rStyle w:val="Hyperlink"/>
-          </w:rPr>
-          <w:t>ascience.com/multi-class-text-classification-with-doc2vec-logistic-regression-9da9947b43f4</w:t>
+          <w:t>https://towardsdatascience.com/multi-class-text-classification-with-doc2vec-logistic-regression-9da9947b43f4</w:t>
         </w:r>
       </w:hyperlink>
     </w:p>
@@ -323,7 +311,17 @@
           <w:spacing w:val="-1"/>
           <w:shd w:val="clear" w:color="auto" w:fill="FFFFFF"/>
         </w:rPr>
-        <w:t>tf-idf</w:t>
+        <w:t>tf-id</w:t>
+      </w:r>
+      <w:bookmarkStart w:id="0" w:name="_GoBack"/>
+      <w:bookmarkEnd w:id="0"/>
+      <w:r>
+        <w:rPr>
+          <w:rFonts w:ascii="Georgia" w:hAnsi="Georgia"/>
+          <w:spacing w:val="-1"/>
+          <w:shd w:val="clear" w:color="auto" w:fill="FFFFFF"/>
+        </w:rPr>
+        <w:t>f</w:t>
       </w:r>
       <w:proofErr w:type="spellEnd"/>
       <w:r>
@@ -411,6 +409,13 @@
           <w:b/>
           <w:u w:val="single"/>
         </w:rPr>
+        <w:t xml:space="preserve">TD – IDF </w:t>
+      </w:r>
+      <w:r>
+        <w:rPr>
+          <w:b/>
+          <w:u w:val="single"/>
+        </w:rPr>
         <w:t>Naïve Bayes</w:t>
       </w:r>
       <w:r>
@@ -431,13 +436,7 @@
         <w:t>)</w:t>
       </w:r>
       <w:r>
-        <w:t>–</w:t>
-      </w:r>
-      <w:r>
-        <w:t xml:space="preserve">  The accuracy is </w:t>
-      </w:r>
-      <w:r>
-        <w:t xml:space="preserve">: </w:t>
+        <w:t xml:space="preserve">–  The accuracy is : </w:t>
       </w:r>
       <w:r>
         <w:rPr>
@@ -462,32 +461,36 @@
           <w:b/>
           <w:u w:val="single"/>
         </w:rPr>
+        <w:t xml:space="preserve">TD – IDF </w:t>
+      </w:r>
+      <w:r>
+        <w:rPr>
+          <w:b/>
+          <w:u w:val="single"/>
+        </w:rPr>
         <w:t>Linear Support Vector Machine</w:t>
       </w:r>
       <w:r>
+        <w:t xml:space="preserve"> for multinomial models</w:t>
+      </w:r>
+      <w:r>
+        <w:t>(td-</w:t>
+      </w:r>
+      <w:proofErr w:type="spellStart"/>
+      <w:r>
+        <w:t>idf</w:t>
+      </w:r>
+      <w:proofErr w:type="spellEnd"/>
+      <w:r>
+        <w:t>)</w:t>
+      </w:r>
+      <w:r>
         <w:t xml:space="preserve"> </w:t>
       </w:r>
       <w:r>
-        <w:t>for multinomial models</w:t>
-      </w:r>
-      <w:r>
-        <w:t>(td-</w:t>
-      </w:r>
-      <w:proofErr w:type="spellStart"/>
-      <w:r>
-        <w:t>idf</w:t>
-      </w:r>
-      <w:proofErr w:type="spellEnd"/>
-      <w:r>
-        <w:t>)</w:t>
-      </w:r>
-      <w:r>
         <w:t xml:space="preserve"> </w:t>
       </w:r>
       <w:r>
-        <w:t xml:space="preserve"> </w:t>
-      </w:r>
-      <w:r>
         <w:rPr>
           <w:b/>
           <w:u w:val="single"/>
@@ -497,8 +500,6 @@
       <w:r>
         <w:t xml:space="preserve"> running for 4 minutes</w:t>
       </w:r>
-      <w:bookmarkStart w:id="0" w:name="_GoBack"/>
-      <w:bookmarkEnd w:id="0"/>
     </w:p>
     <w:p>
       <w:pPr>
@@ -513,26 +514,29 @@
           <w:b/>
           <w:u w:val="single"/>
         </w:rPr>
+        <w:t xml:space="preserve">TD – IDF </w:t>
+      </w:r>
+      <w:r>
+        <w:rPr>
+          <w:b/>
+          <w:u w:val="single"/>
+        </w:rPr>
         <w:t xml:space="preserve">Logistic Regression </w:t>
       </w:r>
       <w:r>
-        <w:rPr>
-          <w:b/>
-          <w:u w:val="single"/>
-        </w:rPr>
+        <w:t>(</w:t>
+      </w:r>
+      <w:r>
         <w:t>for multinomial</w:t>
       </w:r>
       <w:r>
-        <w:t xml:space="preserve"> models</w:t>
+        <w:t xml:space="preserve"> models </w:t>
       </w:r>
       <w:r>
         <w:t xml:space="preserve"> </w:t>
       </w:r>
       <w:r>
-        <w:t xml:space="preserve"> </w:t>
-      </w:r>
-      <w:r>
-        <w:t>(td-</w:t>
+        <w:t>td-</w:t>
       </w:r>
       <w:proofErr w:type="spellStart"/>
       <w:r>
@@ -543,10 +547,7 @@
         <w:t>)</w:t>
       </w:r>
       <w:r>
-        <w:t xml:space="preserve">–  The accuracy is : </w:t>
-      </w:r>
-      <w:r>
-        <w:t xml:space="preserve"> </w:t>
+        <w:t xml:space="preserve">–  The accuracy is :  </w:t>
       </w:r>
       <w:r>
         <w:rPr>
@@ -554,12 +555,12 @@
         </w:rPr>
         <w:t>0.8120101290244784</w:t>
       </w:r>
-    </w:p>
-    <w:p>
-      <w:pPr>
-        <w:pStyle w:val="ListParagraph"/>
-        <w:ind w:left="1800"/>
-      </w:pPr>
+      <w:r>
+        <w:rPr>
+          <w:b/>
+        </w:rPr>
+        <w:t xml:space="preserve">  </w:t>
+      </w:r>
       <w:hyperlink r:id="rId10" w:history="1">
         <w:r>
           <w:rPr>
@@ -576,13 +577,17 @@
           <w:ilvl w:val="4"/>
           <w:numId w:val="5"/>
         </w:numPr>
-      </w:pPr>
-      <w:r>
-        <w:rPr>
-          <w:b/>
-          <w:u w:val="single"/>
-        </w:rPr>
-        <w:t>Logistic</w:t>
+        <w:rPr>
+          <w:b/>
+          <w:u w:val="single"/>
+        </w:rPr>
+      </w:pPr>
+      <w:r>
+        <w:rPr>
+          <w:b/>
+          <w:u w:val="single"/>
+        </w:rPr>
+        <w:t>Bow – Naïve Bayes</w:t>
       </w:r>
       <w:r>
         <w:rPr>
@@ -592,14 +597,7 @@
         <w:t xml:space="preserve"> </w:t>
       </w:r>
       <w:r>
-        <w:rPr>
-          <w:b/>
-          <w:u w:val="single"/>
-        </w:rPr>
-        <w:t>Regression and Word2vec</w:t>
-      </w:r>
-      <w:r>
-        <w:t xml:space="preserve"> – </w:t>
+        <w:t>The accuracy is:</w:t>
       </w:r>
     </w:p>
     <w:p>
@@ -610,12 +608,30 @@
           <w:numId w:val="5"/>
         </w:numPr>
       </w:pPr>
-    </w:p>
-    <w:p>
-      <w:pPr>
-        <w:pStyle w:val="ListParagraph"/>
-        <w:ind w:left="1800"/>
-      </w:pPr>
+      <w:r>
+        <w:rPr>
+          <w:b/>
+          <w:u w:val="single"/>
+        </w:rPr>
+        <w:t>Bow – Linear</w:t>
+      </w:r>
+      <w:r>
+        <w:rPr>
+          <w:b/>
+          <w:u w:val="single"/>
+        </w:rPr>
+        <w:t xml:space="preserve"> Support Vector Machine</w:t>
+      </w:r>
+      <w:r>
+        <w:rPr>
+          <w:b/>
+          <w:u w:val="single"/>
+        </w:rPr>
+        <w:t xml:space="preserve"> </w:t>
+      </w:r>
+      <w:r>
+        <w:t>The accuracy is:</w:t>
+      </w:r>
     </w:p>
     <w:p>
       <w:pPr>
@@ -624,7 +640,18 @@
           <w:ilvl w:val="4"/>
           <w:numId w:val="5"/>
         </w:numPr>
-      </w:pPr>
+        <w:rPr>
+          <w:b/>
+          <w:u w:val="single"/>
+        </w:rPr>
+      </w:pPr>
+      <w:r>
+        <w:rPr>
+          <w:b/>
+          <w:u w:val="single"/>
+        </w:rPr>
+        <w:t xml:space="preserve">Bow – </w:t>
+      </w:r>
       <w:r>
         <w:rPr>
           <w:b/>
@@ -637,14 +664,212 @@
           <w:b/>
           <w:u w:val="single"/>
         </w:rPr>
-        <w:t xml:space="preserve"> for Doc2Vec</w:t>
-      </w:r>
-      <w:r>
-        <w:rPr>
-          <w:b/>
-          <w:u w:val="single"/>
-        </w:rPr>
+        <w:t xml:space="preserve"> </w:t>
+      </w:r>
+      <w:r>
+        <w:t>The accuracy is:</w:t>
+      </w:r>
+    </w:p>
+    <w:p>
+      <w:pPr>
+        <w:pStyle w:val="ListParagraph"/>
+        <w:numPr>
+          <w:ilvl w:val="4"/>
+          <w:numId w:val="5"/>
+        </w:numPr>
+        <w:rPr>
+          <w:b/>
+          <w:u w:val="single"/>
+        </w:rPr>
+      </w:pPr>
+      <w:r>
+        <w:rPr>
+          <w:b/>
+          <w:u w:val="single"/>
+        </w:rPr>
+        <w:t xml:space="preserve">Word2vec  -  </w:t>
+      </w:r>
+      <w:r>
+        <w:rPr>
+          <w:b/>
+          <w:u w:val="single"/>
+        </w:rPr>
+        <w:t>Naïve Bayes</w:t>
+      </w:r>
+      <w:r>
+        <w:rPr>
+          <w:b/>
+          <w:u w:val="single"/>
+        </w:rPr>
+        <w:t xml:space="preserve"> </w:t>
+      </w:r>
+      <w:r>
+        <w:t>The accuracy is:</w:t>
+      </w:r>
+    </w:p>
+    <w:p>
+      <w:pPr>
+        <w:pStyle w:val="ListParagraph"/>
+        <w:numPr>
+          <w:ilvl w:val="4"/>
+          <w:numId w:val="5"/>
+        </w:numPr>
+      </w:pPr>
+      <w:r>
+        <w:rPr>
+          <w:b/>
+          <w:u w:val="single"/>
+        </w:rPr>
+        <w:t>Word2vec  -</w:t>
+      </w:r>
+      <w:r>
+        <w:t xml:space="preserve"> </w:t>
+      </w:r>
+      <w:r>
+        <w:rPr>
+          <w:b/>
+          <w:u w:val="single"/>
+        </w:rPr>
+        <w:t>Linear Support Vector Machine</w:t>
+      </w:r>
+      <w:r>
+        <w:rPr>
+          <w:b/>
+          <w:u w:val="single"/>
+        </w:rPr>
+        <w:t xml:space="preserve"> </w:t>
+      </w:r>
+      <w:r>
+        <w:t>The accuracy is:</w:t>
+      </w:r>
+    </w:p>
+    <w:p>
+      <w:pPr>
+        <w:pStyle w:val="ListParagraph"/>
+        <w:numPr>
+          <w:ilvl w:val="4"/>
+          <w:numId w:val="5"/>
+        </w:numPr>
+      </w:pPr>
+      <w:r>
+        <w:rPr>
+          <w:b/>
+          <w:u w:val="single"/>
+        </w:rPr>
+        <w:t>Word2vec</w:t>
+      </w:r>
+      <w:r>
+        <w:rPr>
+          <w:b/>
+          <w:u w:val="single"/>
+        </w:rPr>
+        <w:t xml:space="preserve">  - </w:t>
+      </w:r>
+      <w:r>
+        <w:rPr>
+          <w:b/>
+          <w:u w:val="single"/>
+        </w:rPr>
+        <w:t>Logistic</w:t>
+      </w:r>
+      <w:r>
+        <w:rPr>
+          <w:b/>
+          <w:u w:val="single"/>
+        </w:rPr>
+        <w:t xml:space="preserve"> </w:t>
+      </w:r>
+      <w:r>
+        <w:rPr>
+          <w:b/>
+          <w:u w:val="single"/>
+        </w:rPr>
+        <w:t>Regression</w:t>
+      </w:r>
+      <w:r>
+        <w:rPr>
+          <w:b/>
+          <w:u w:val="single"/>
+        </w:rPr>
+        <w:t xml:space="preserve"> </w:t>
+      </w:r>
+      <w:r>
+        <w:t>–</w:t>
+      </w:r>
+      <w:r>
+        <w:t xml:space="preserve"> </w:t>
+      </w:r>
+      <w:r>
+        <w:t>The accuracy is</w:t>
+      </w:r>
+      <w:r>
         <w:t>:</w:t>
+      </w:r>
+      <w:r>
+        <w:t xml:space="preserve"> </w:t>
+      </w:r>
+      <w:r>
+        <w:t xml:space="preserve"> </w:t>
+      </w:r>
+      <w:r>
+        <w:rPr>
+          <w:b/>
+          <w:u w:val="single"/>
+        </w:rPr>
+        <w:t>0.792716749065477</w:t>
+      </w:r>
+    </w:p>
+    <w:p>
+      <w:pPr>
+        <w:pStyle w:val="ListParagraph"/>
+        <w:ind w:left="1800"/>
+      </w:pPr>
+    </w:p>
+    <w:p>
+      <w:pPr>
+        <w:pStyle w:val="ListParagraph"/>
+        <w:numPr>
+          <w:ilvl w:val="4"/>
+          <w:numId w:val="5"/>
+        </w:numPr>
+      </w:pPr>
+      <w:proofErr w:type="gramStart"/>
+      <w:r>
+        <w:rPr>
+          <w:b/>
+          <w:u w:val="single"/>
+        </w:rPr>
+        <w:lastRenderedPageBreak/>
+        <w:t>Doc2Vec</w:t>
+      </w:r>
+      <w:r>
+        <w:rPr>
+          <w:b/>
+          <w:u w:val="single"/>
+        </w:rPr>
+        <w:t xml:space="preserve"> </w:t>
+      </w:r>
+      <w:r>
+        <w:rPr>
+          <w:b/>
+          <w:u w:val="single"/>
+        </w:rPr>
+        <w:t xml:space="preserve"> -</w:t>
+      </w:r>
+      <w:proofErr w:type="gramEnd"/>
+      <w:r>
+        <w:rPr>
+          <w:b/>
+          <w:u w:val="single"/>
+        </w:rPr>
+        <w:t xml:space="preserve"> </w:t>
+      </w:r>
+      <w:r>
+        <w:rPr>
+          <w:b/>
+          <w:u w:val="single"/>
+        </w:rPr>
+        <w:t>Logistic Regression:</w:t>
       </w:r>
       <w:r>
         <w:t xml:space="preserve">  </w:t>
@@ -705,7 +930,6 @@
         <w:ind w:left="1440"/>
       </w:pPr>
       <w:r>
-        <w:lastRenderedPageBreak/>
         <w:t xml:space="preserve"> W</w:t>
       </w:r>
       <w:r>

</xml_diff>